<commit_message>
AS Programming Project Dad
</commit_message>
<xml_diff>
--- a/AS Project Frames/Common/Member_Account_Details.docx
+++ b/AS Project Frames/Common/Member_Account_Details.docx
@@ -29,35 +29,35 @@
       <w:r>
         <w:br/>
         <w:br/>
-        <w:t>Username: josnoble113@gmail.com</w:t>
+        <w:t>Username: aobrien516@c2ken.net</w:t>
       </w:r>
       <w:r>
         <w:br/>
-        <w:t>Password: jn11jn11</w:t>
+        <w:t>Password: password1</w:t>
       </w:r>
       <w:r>
         <w:br/>
-        <w:t>Firstname: josh</w:t>
+        <w:t>Firstname: anthony</w:t>
       </w:r>
       <w:r>
         <w:br/>
-        <w:t>Surname: noble</w:t>
+        <w:t>Surname: obrien</w:t>
       </w:r>
       <w:r>
         <w:br/>
-        <w:t>Address: 113 srtett</w:t>
+        <w:t>Address: 113 road</w:t>
       </w:r>
       <w:r>
         <w:br/>
-        <w:t>Postcode: de34 4ed</w:t>
+        <w:t>Postcode: bt45 7yt</w:t>
       </w:r>
       <w:r>
         <w:br/>
-        <w:t>Age: 19</w:t>
+        <w:t>Age: 31</w:t>
       </w:r>
       <w:r>
         <w:br/>
-        <w:t>Group: 4</w:t>
+        <w:t>Group: 7</w:t>
       </w:r>
       <w:r>
         <w:rPr>

</xml_diff>

<commit_message>
AS Programming Project #15
</commit_message>
<xml_diff>
--- a/AS Project Frames/Common/Member_Account_Details.docx
+++ b/AS Project Frames/Common/Member_Account_Details.docx
@@ -29,35 +29,35 @@
       <w:r>
         <w:br/>
         <w:br/>
-        <w:t>Username: aobrien516@c2ken.net</w:t>
+        <w:t>Username: joe@gmail.com</w:t>
       </w:r>
       <w:r>
         <w:br/>
-        <w:t>Password: password1</w:t>
+        <w:t>Password: joepassword</w:t>
       </w:r>
       <w:r>
         <w:br/>
-        <w:t>Firstname: anthony</w:t>
+        <w:t>Firstname: joe</w:t>
       </w:r>
       <w:r>
         <w:br/>
-        <w:t>Surname: obrien</w:t>
+        <w:t>Surname: munkey</w:t>
       </w:r>
       <w:r>
         <w:br/>
-        <w:t>Address: 113 road</w:t>
+        <w:t>Address: 57 road</w:t>
       </w:r>
       <w:r>
         <w:br/>
-        <w:t>Postcode: bt45 7yt</w:t>
+        <w:t>Postcode: bt35 rf4</w:t>
       </w:r>
       <w:r>
         <w:br/>
-        <w:t>Age: 31</w:t>
+        <w:t>Age: 26</w:t>
       </w:r>
       <w:r>
         <w:br/>
-        <w:t>Group: 7</w:t>
+        <w:t>Group: 6</w:t>
       </w:r>
       <w:r>
         <w:rPr>

</xml_diff>

<commit_message>
AS Programming Project #17
</commit_message>
<xml_diff>
--- a/AS Project Frames/Common/Member_Account_Details.docx
+++ b/AS Project Frames/Common/Member_Account_Details.docx
@@ -29,35 +29,35 @@
       <w:r>
         <w:br/>
         <w:br/>
-        <w:t>Username: joe@gmail.com</w:t>
+        <w:t>Username: bobrossfake@gmail.com</w:t>
       </w:r>
       <w:r>
         <w:br/>
-        <w:t>Password: joepassword</w:t>
+        <w:t>Password: bobbyword</w:t>
       </w:r>
       <w:r>
         <w:br/>
-        <w:t>Firstname: joe</w:t>
+        <w:t>Firstname: bob</w:t>
       </w:r>
       <w:r>
         <w:br/>
-        <w:t>Surname: munkey</w:t>
+        <w:t>Surname: ross</w:t>
       </w:r>
       <w:r>
         <w:br/>
-        <w:t>Address: 57 road</w:t>
+        <w:t>Address: 12 angel street</w:t>
       </w:r>
       <w:r>
         <w:br/>
-        <w:t>Postcode: bt35 rf4</w:t>
+        <w:t>Postcode: yr67 1er</w:t>
       </w:r>
       <w:r>
         <w:br/>
-        <w:t>Age: 26</w:t>
+        <w:t>Age: 33</w:t>
       </w:r>
       <w:r>
         <w:br/>
-        <w:t>Group: 6</w:t>
+        <w:t>Group: 7</w:t>
       </w:r>
       <w:r>
         <w:rPr>

</xml_diff>